<commit_message>
gantt chart and tenative project scheudle and milestone goals
</commit_message>
<xml_diff>
--- a/Important Documents/ProductRequirementsDocument_V1.docx
+++ b/Important Documents/ProductRequirementsDocument_V1.docx
@@ -1504,13 +1504,7 @@
         <w:rPr>
           <w:rFonts w:eastAsia="Arial Unicode MS" w:cs="Arial Unicode MS"/>
         </w:rPr>
-        <w:t xml:space="preserve"> </w:t>
-      </w:r>
-      <w:r>
-        <w:rPr>
-          <w:rFonts w:eastAsia="Arial Unicode MS" w:cs="Arial Unicode MS"/>
-        </w:rPr>
-        <w:t>Documents</w:t>
+        <w:t xml:space="preserve"> Documents</w:t>
       </w:r>
       <w:bookmarkEnd w:id="3"/>
       <w:r>
@@ -1673,22 +1667,7 @@
             <w14:bevel/>
           </w14:textOutline>
         </w:rPr>
-        <w:t>: Support Daily Functioning, Fitness, and Rehabilitation with Action Under</w:t>
-      </w:r>
-      <w:r>
-        <w:rPr>
-          <w:rFonts w:cs="Arial Unicode MS"/>
-          <w:color w:val="000000"/>
-          <w:sz w:val="20"/>
-          <w:szCs w:val="20"/>
-          <w:u w:color="808080"/>
-          <w14:textOutline w14:w="0" w14:cap="flat" w14:cmpd="sng" w14:algn="ctr">
-            <w14:noFill/>
-            <w14:prstDash w14:val="solid"/>
-            <w14:bevel/>
-          </w14:textOutline>
-        </w:rPr>
-        <w:t xml:space="preserve">standing </w:t>
+        <w:t xml:space="preserve">: Support Daily Functioning, Fitness, and Rehabilitation with Action Understanding </w:t>
       </w:r>
       <w:r>
         <w:rPr>
@@ -1833,22 +1812,7 @@
             <w14:bevel/>
           </w14:textOutline>
         </w:rPr>
-        <w:t xml:space="preserve"> Finetuned LLMs are General-Purpose Motion Generator</w:t>
-      </w:r>
-      <w:r>
-        <w:rPr>
-          <w:rFonts w:cs="Arial Unicode MS"/>
-          <w:color w:val="000000"/>
-          <w:sz w:val="20"/>
-          <w:szCs w:val="20"/>
-          <w:u w:color="808080"/>
-          <w14:textOutline w14:w="0" w14:cap="flat" w14:cmpd="sng" w14:algn="ctr">
-            <w14:noFill/>
-            <w14:prstDash w14:val="solid"/>
-            <w14:bevel/>
-          </w14:textOutline>
-        </w:rPr>
-        <w:t xml:space="preserve">s: </w:t>
+        <w:t xml:space="preserve"> Finetuned LLMs are General-Purpose Motion Generators: </w:t>
       </w:r>
       <w:hyperlink r:id="rId10" w:history="1">
         <w:r>
@@ -2494,15 +2458,7 @@
         </w:numPr>
       </w:pPr>
       <w:r>
-        <w:t xml:space="preserve">Snapshot </w:t>
-      </w:r>
-      <w:proofErr w:type="gramStart"/>
-      <w:r>
-        <w:t>Day  #</w:t>
-      </w:r>
-      <w:proofErr w:type="gramEnd"/>
-      <w:r>
-        <w:t>2                             Dec. 5, 2023</w:t>
+        <w:t>Snapshot Day #2                             Dec. 5, 2023</w:t>
       </w:r>
     </w:p>
     <w:p>
@@ -3770,7 +3726,6 @@
   </w:num>
   <w:num w:numId="4" w16cid:durableId="1191649821">
     <w:abstractNumId w:val="1"/>
-    <w:lvlOverride w:ilvl="0"/>
   </w:num>
   <w:num w:numId="5" w16cid:durableId="995229761">
     <w:abstractNumId w:val="1"/>
@@ -3798,11 +3753,9 @@
   </w:num>
   <w:num w:numId="9" w16cid:durableId="1709795486">
     <w:abstractNumId w:val="1"/>
-    <w:lvlOverride w:ilvl="0"/>
   </w:num>
   <w:num w:numId="10" w16cid:durableId="1638485595">
     <w:abstractNumId w:val="1"/>
-    <w:lvlOverride w:ilvl="0"/>
   </w:num>
   <w:num w:numId="11" w16cid:durableId="1351949825">
     <w:abstractNumId w:val="1"/>
@@ -4579,6 +4532,7 @@
   <w:style w:type="character" w:default="1" w:styleId="DefaultParagraphFont">
     <w:name w:val="Default Paragraph Font"/>
     <w:uiPriority w:val="1"/>
+    <w:semiHidden/>
     <w:unhideWhenUsed/>
   </w:style>
   <w:style w:type="table" w:default="1" w:styleId="TableNormal">

</xml_diff>